<commit_message>
CNBSOFT Redesigned MI experiment according to the literature
</commit_message>
<xml_diff>
--- a/EP.docx
+++ b/EP.docx
@@ -103,10 +103,7 @@
         </w:numPr>
       </w:pPr>
       <w:r>
-        <w:t xml:space="preserve"> 2</w:t>
-      </w:r>
-      <w:r>
-        <w:t>0 Hz calibration</w:t>
+        <w:t xml:space="preserve"> 20 Hz calibration</w:t>
       </w:r>
     </w:p>
     <w:p>
@@ -118,10 +115,7 @@
         </w:numPr>
       </w:pPr>
       <w:r>
-        <w:t xml:space="preserve"> 25</w:t>
-      </w:r>
-      <w:r>
-        <w:t xml:space="preserve"> Hz calibration</w:t>
+        <w:t xml:space="preserve"> 25 Hz calibration</w:t>
       </w:r>
     </w:p>
     <w:p>
@@ -133,10 +127,7 @@
         </w:numPr>
       </w:pPr>
       <w:r>
-        <w:t xml:space="preserve"> 40</w:t>
-      </w:r>
-      <w:r>
-        <w:t xml:space="preserve"> Hz calibration</w:t>
+        <w:t xml:space="preserve"> 40 Hz calibration</w:t>
       </w:r>
     </w:p>
     <w:p>
@@ -196,10 +187,7 @@
         </w:numPr>
       </w:pPr>
       <w:r>
-        <w:t xml:space="preserve"> 4</w:t>
-      </w:r>
-      <w:r>
-        <w:t>-digits PIN input</w:t>
+        <w:t xml:space="preserve"> 4-digits PIN input</w:t>
       </w:r>
     </w:p>
     <w:p>
@@ -377,10 +365,7 @@
               <w:ind w:left="0"/>
             </w:pPr>
             <w:r>
-              <w:t xml:space="preserve">PASSIVE </w:t>
-            </w:r>
-            <w:r>
-              <w:t>Eyes closed</w:t>
+              <w:t>PASSIVE Eyes closed</w:t>
             </w:r>
           </w:p>
         </w:tc>
@@ -424,13 +409,7 @@
               <w:ind w:left="0"/>
             </w:pPr>
             <w:r>
-              <w:t>SSVEP</w:t>
-            </w:r>
-            <w:r>
-              <w:t xml:space="preserve"> </w:t>
-            </w:r>
-            <w:r>
-              <w:t>10 Hz calibration</w:t>
+              <w:t>SSVEP 10 Hz calibration</w:t>
             </w:r>
           </w:p>
         </w:tc>
@@ -471,13 +450,7 @@
               <w:ind w:left="0"/>
             </w:pPr>
             <w:r>
-              <w:t>SSVEP</w:t>
-            </w:r>
-            <w:r>
-              <w:t xml:space="preserve"> 2</w:t>
-            </w:r>
-            <w:r>
-              <w:t>0 Hz calibration</w:t>
+              <w:t>SSVEP 20 Hz calibration</w:t>
             </w:r>
           </w:p>
         </w:tc>
@@ -524,13 +497,7 @@
               <w:ind w:left="0"/>
             </w:pPr>
             <w:r>
-              <w:t>SSVEP</w:t>
-            </w:r>
-            <w:r>
-              <w:t xml:space="preserve"> 25</w:t>
-            </w:r>
-            <w:r>
-              <w:t xml:space="preserve"> Hz calibration</w:t>
+              <w:t>SSVEP 25 Hz calibration</w:t>
             </w:r>
           </w:p>
         </w:tc>
@@ -574,13 +541,7 @@
               <w:ind w:left="0"/>
             </w:pPr>
             <w:r>
-              <w:t>SSVEP</w:t>
-            </w:r>
-            <w:r>
-              <w:t xml:space="preserve"> 4</w:t>
-            </w:r>
-            <w:r>
-              <w:t>0 Hz calibration</w:t>
+              <w:t>SSVEP 40 Hz calibration</w:t>
             </w:r>
           </w:p>
         </w:tc>
@@ -630,10 +591,7 @@
               <w:t>SSVEP</w:t>
             </w:r>
             <w:r>
-              <w:t xml:space="preserve"> </w:t>
-            </w:r>
-            <w:r>
-              <w:t>4-digits PIN input</w:t>
+              <w:t xml:space="preserve"> 4-digits PIN input</w:t>
             </w:r>
           </w:p>
         </w:tc>
@@ -674,10 +632,7 @@
               <w:ind w:left="0"/>
             </w:pPr>
             <w:r>
-              <w:t xml:space="preserve">P300 </w:t>
-            </w:r>
-            <w:r>
-              <w:t>True sequence calibration</w:t>
+              <w:t>P300 True sequence calibration</w:t>
             </w:r>
           </w:p>
         </w:tc>
@@ -718,10 +673,7 @@
               <w:ind w:left="0"/>
             </w:pPr>
             <w:r>
-              <w:t xml:space="preserve">P300 </w:t>
-            </w:r>
-            <w:r>
-              <w:t>9-digits PIN input</w:t>
+              <w:t>P300 9-digits PIN input</w:t>
             </w:r>
           </w:p>
         </w:tc>
@@ -765,10 +717,7 @@
               <w:ind w:left="0"/>
             </w:pPr>
             <w:r>
-              <w:t>P300 4</w:t>
-            </w:r>
-            <w:r>
-              <w:t>-digits PIN input</w:t>
+              <w:t>P300 4-digits PIN input</w:t>
             </w:r>
           </w:p>
         </w:tc>
@@ -825,6 +774,9 @@
               <w:pStyle w:val="ListParagraph"/>
               <w:ind w:left="0"/>
             </w:pPr>
+            <w:r>
+              <w:t>320</w:t>
+            </w:r>
           </w:p>
         </w:tc>
         <w:tc>
@@ -853,10 +805,7 @@
               <w:ind w:left="0"/>
             </w:pPr>
             <w:r>
-              <w:t>MI 4</w:t>
-            </w:r>
-            <w:r>
-              <w:t>-digits PIN input</w:t>
+              <w:t>MI 4-digits PIN input</w:t>
             </w:r>
           </w:p>
         </w:tc>
@@ -900,6 +849,7 @@
           <w:color w:val="2F5496" w:themeColor="accent1" w:themeShade="BF"/>
           <w:sz w:val="26"/>
           <w:szCs w:val="26"/>
+          <w:lang w:val="ru-RU"/>
         </w:rPr>
       </w:pPr>
       <w:r>
@@ -917,6 +867,373 @@
         <w:t>Instructions</w:t>
       </w:r>
     </w:p>
+    <w:p>
+      <w:pPr>
+        <w:pStyle w:val="ListParagraph"/>
+        <w:numPr>
+          <w:ilvl w:val="0"/>
+          <w:numId w:val="1"/>
+        </w:numPr>
+        <w:ind w:left="0" w:firstLine="0"/>
+        <w:rPr>
+          <w:b/>
+          <w:i/>
+        </w:rPr>
+      </w:pPr>
+      <w:r>
+        <w:rPr>
+          <w:b/>
+          <w:i/>
+        </w:rPr>
+        <w:t xml:space="preserve">Passive </w:t>
+      </w:r>
+    </w:p>
+    <w:p>
+      <w:pPr>
+        <w:pStyle w:val="ListParagraph"/>
+        <w:numPr>
+          <w:ilvl w:val="1"/>
+          <w:numId w:val="1"/>
+        </w:numPr>
+        <w:ind w:left="0" w:firstLine="0"/>
+        <w:rPr>
+          <w:b/>
+          <w:i/>
+        </w:rPr>
+      </w:pPr>
+      <w:r>
+        <w:rPr>
+          <w:b/>
+          <w:i/>
+        </w:rPr>
+        <w:t xml:space="preserve">Eyes opened </w:t>
+      </w:r>
+    </w:p>
+    <w:p>
+      <w:pPr>
+        <w:pStyle w:val="ListParagraph"/>
+        <w:numPr>
+          <w:ilvl w:val="1"/>
+          <w:numId w:val="1"/>
+        </w:numPr>
+        <w:ind w:left="0" w:firstLine="0"/>
+        <w:rPr>
+          <w:b/>
+          <w:i/>
+        </w:rPr>
+      </w:pPr>
+      <w:r>
+        <w:rPr>
+          <w:b/>
+          <w:i/>
+        </w:rPr>
+        <w:t>Eyes closed</w:t>
+      </w:r>
+    </w:p>
+    <w:p>
+      <w:pPr>
+        <w:pStyle w:val="ListParagraph"/>
+        <w:numPr>
+          <w:ilvl w:val="0"/>
+          <w:numId w:val="1"/>
+        </w:numPr>
+        <w:ind w:left="0" w:firstLine="0"/>
+        <w:rPr>
+          <w:b/>
+          <w:i/>
+        </w:rPr>
+      </w:pPr>
+      <w:r>
+        <w:rPr>
+          <w:b/>
+          <w:i/>
+        </w:rPr>
+        <w:t xml:space="preserve">Active </w:t>
+      </w:r>
+    </w:p>
+    <w:p>
+      <w:pPr>
+        <w:pStyle w:val="ListParagraph"/>
+        <w:numPr>
+          <w:ilvl w:val="1"/>
+          <w:numId w:val="1"/>
+        </w:numPr>
+        <w:ind w:left="0" w:firstLine="0"/>
+        <w:rPr>
+          <w:b/>
+          <w:i/>
+        </w:rPr>
+      </w:pPr>
+      <w:r>
+        <w:rPr>
+          <w:b/>
+          <w:i/>
+        </w:rPr>
+        <w:t xml:space="preserve">SSVEPs </w:t>
+      </w:r>
+    </w:p>
+    <w:p>
+      <w:pPr>
+        <w:pStyle w:val="ListParagraph"/>
+        <w:numPr>
+          <w:ilvl w:val="2"/>
+          <w:numId w:val="1"/>
+        </w:numPr>
+        <w:ind w:left="0" w:firstLine="0"/>
+        <w:rPr>
+          <w:b/>
+          <w:i/>
+        </w:rPr>
+      </w:pPr>
+      <w:r>
+        <w:rPr>
+          <w:b/>
+          <w:i/>
+        </w:rPr>
+        <w:t xml:space="preserve"> 10 Hz calibration</w:t>
+      </w:r>
+    </w:p>
+    <w:p>
+      <w:pPr>
+        <w:pStyle w:val="ListParagraph"/>
+        <w:numPr>
+          <w:ilvl w:val="2"/>
+          <w:numId w:val="1"/>
+        </w:numPr>
+        <w:ind w:left="0" w:firstLine="0"/>
+        <w:rPr>
+          <w:b/>
+          <w:i/>
+        </w:rPr>
+      </w:pPr>
+      <w:r>
+        <w:rPr>
+          <w:b/>
+          <w:i/>
+        </w:rPr>
+        <w:t xml:space="preserve"> 20 Hz calibration</w:t>
+      </w:r>
+    </w:p>
+    <w:p>
+      <w:pPr>
+        <w:pStyle w:val="ListParagraph"/>
+        <w:numPr>
+          <w:ilvl w:val="2"/>
+          <w:numId w:val="1"/>
+        </w:numPr>
+        <w:ind w:left="0" w:firstLine="0"/>
+        <w:rPr>
+          <w:b/>
+          <w:i/>
+        </w:rPr>
+      </w:pPr>
+      <w:r>
+        <w:rPr>
+          <w:b/>
+          <w:i/>
+        </w:rPr>
+        <w:t xml:space="preserve"> 25 Hz calibration</w:t>
+      </w:r>
+    </w:p>
+    <w:p>
+      <w:pPr>
+        <w:pStyle w:val="ListParagraph"/>
+        <w:numPr>
+          <w:ilvl w:val="2"/>
+          <w:numId w:val="1"/>
+        </w:numPr>
+        <w:ind w:left="0" w:firstLine="0"/>
+        <w:rPr>
+          <w:b/>
+          <w:i/>
+        </w:rPr>
+      </w:pPr>
+      <w:r>
+        <w:rPr>
+          <w:b/>
+          <w:i/>
+        </w:rPr>
+        <w:t xml:space="preserve"> 40 Hz calibration</w:t>
+      </w:r>
+    </w:p>
+    <w:p>
+      <w:pPr>
+        <w:pStyle w:val="ListParagraph"/>
+        <w:numPr>
+          <w:ilvl w:val="2"/>
+          <w:numId w:val="1"/>
+        </w:numPr>
+        <w:ind w:left="0" w:firstLine="0"/>
+        <w:rPr>
+          <w:b/>
+          <w:i/>
+        </w:rPr>
+      </w:pPr>
+      <w:r>
+        <w:rPr>
+          <w:b/>
+          <w:i/>
+        </w:rPr>
+        <w:t xml:space="preserve"> 4-digits PIN input</w:t>
+      </w:r>
+    </w:p>
+    <w:p>
+      <w:pPr>
+        <w:pStyle w:val="ListParagraph"/>
+        <w:numPr>
+          <w:ilvl w:val="1"/>
+          <w:numId w:val="1"/>
+        </w:numPr>
+        <w:ind w:left="0" w:firstLine="0"/>
+        <w:rPr>
+          <w:b/>
+          <w:i/>
+        </w:rPr>
+      </w:pPr>
+      <w:r>
+        <w:rPr>
+          <w:b/>
+          <w:i/>
+        </w:rPr>
+        <w:t>P-300</w:t>
+      </w:r>
+    </w:p>
+    <w:p>
+      <w:pPr>
+        <w:pStyle w:val="ListParagraph"/>
+        <w:numPr>
+          <w:ilvl w:val="2"/>
+          <w:numId w:val="1"/>
+        </w:numPr>
+        <w:ind w:left="0" w:firstLine="0"/>
+        <w:rPr>
+          <w:b/>
+          <w:i/>
+        </w:rPr>
+      </w:pPr>
+      <w:r>
+        <w:rPr>
+          <w:b/>
+          <w:i/>
+        </w:rPr>
+        <w:t xml:space="preserve"> True sequence calibration</w:t>
+      </w:r>
+    </w:p>
+    <w:p>
+      <w:pPr>
+        <w:pStyle w:val="ListParagraph"/>
+        <w:numPr>
+          <w:ilvl w:val="2"/>
+          <w:numId w:val="1"/>
+        </w:numPr>
+        <w:ind w:left="0" w:firstLine="0"/>
+        <w:rPr>
+          <w:b/>
+          <w:i/>
+        </w:rPr>
+      </w:pPr>
+      <w:r>
+        <w:rPr>
+          <w:b/>
+          <w:i/>
+        </w:rPr>
+        <w:t xml:space="preserve"> 9-digits PIN input</w:t>
+      </w:r>
+    </w:p>
+    <w:p>
+      <w:pPr>
+        <w:pStyle w:val="ListParagraph"/>
+        <w:numPr>
+          <w:ilvl w:val="2"/>
+          <w:numId w:val="1"/>
+        </w:numPr>
+        <w:ind w:left="0" w:firstLine="0"/>
+        <w:rPr>
+          <w:b/>
+          <w:i/>
+        </w:rPr>
+      </w:pPr>
+      <w:r>
+        <w:rPr>
+          <w:b/>
+          <w:i/>
+        </w:rPr>
+        <w:t xml:space="preserve"> 4-digits PIN input</w:t>
+      </w:r>
+    </w:p>
+    <w:p>
+      <w:pPr>
+        <w:pStyle w:val="ListParagraph"/>
+        <w:numPr>
+          <w:ilvl w:val="1"/>
+          <w:numId w:val="1"/>
+        </w:numPr>
+        <w:ind w:left="0" w:firstLine="0"/>
+        <w:rPr>
+          <w:b/>
+          <w:i/>
+        </w:rPr>
+      </w:pPr>
+      <w:r>
+        <w:rPr>
+          <w:b/>
+          <w:i/>
+        </w:rPr>
+        <w:t xml:space="preserve">Motor Imagery </w:t>
+      </w:r>
+    </w:p>
+    <w:p>
+      <w:pPr>
+        <w:pStyle w:val="ListParagraph"/>
+        <w:ind w:left="0"/>
+      </w:pPr>
+      <w:r>
+        <w:t>left-hand, right-hand, foot and tongue actions.</w:t>
+      </w:r>
+    </w:p>
+    <w:p>
+      <w:pPr>
+        <w:pStyle w:val="ListParagraph"/>
+        <w:numPr>
+          <w:ilvl w:val="2"/>
+          <w:numId w:val="1"/>
+        </w:numPr>
+        <w:ind w:left="0" w:firstLine="0"/>
+        <w:rPr>
+          <w:b/>
+          <w:i/>
+        </w:rPr>
+      </w:pPr>
+      <w:r>
+        <w:rPr>
+          <w:b/>
+          <w:i/>
+        </w:rPr>
+        <w:t xml:space="preserve"> Calibration</w:t>
+      </w:r>
+    </w:p>
+    <w:p>
+      <w:pPr>
+        <w:pStyle w:val="ListParagraph"/>
+        <w:numPr>
+          <w:ilvl w:val="2"/>
+          <w:numId w:val="1"/>
+        </w:numPr>
+        <w:ind w:left="0" w:firstLine="0"/>
+        <w:rPr>
+          <w:b/>
+          <w:i/>
+        </w:rPr>
+      </w:pPr>
+      <w:r>
+        <w:rPr>
+          <w:b/>
+          <w:i/>
+        </w:rPr>
+        <w:t xml:space="preserve"> 4-digits PIN input</w:t>
+      </w:r>
+    </w:p>
+    <w:p/>
     <w:sectPr>
       <w:pgSz w:w="12240" w:h="15840"/>
       <w:pgMar w:top="1440" w:right="1440" w:bottom="1440" w:left="1440" w:header="720" w:footer="720" w:gutter="0"/>
@@ -1878,4 +2195,16 @@
     </a:ext>
   </a:extLst>
 </a:theme>
+</file>
+
+<file path=customXml/item1.xml><?xml version="1.0" encoding="utf-8"?>
+<b:Sources xmlns:b="http://schemas.openxmlformats.org/officeDocument/2006/bibliography" xmlns="http://schemas.openxmlformats.org/officeDocument/2006/bibliography" SelectedStyle="\APASixthEditionOfficeOnline.xsl" StyleName="APA" Version="6"/>
+</file>
+
+<file path=customXml/itemProps1.xml><?xml version="1.0" encoding="utf-8"?>
+<ds:datastoreItem xmlns:ds="http://schemas.openxmlformats.org/officeDocument/2006/customXml" ds:itemID="{7885FB9F-1DE2-4C81-8C99-E7C25B5AE585}">
+  <ds:schemaRefs>
+    <ds:schemaRef ds:uri="http://schemas.openxmlformats.org/officeDocument/2006/bibliography"/>
+  </ds:schemaRefs>
+</ds:datastoreItem>
 </file>
</xml_diff>